<commit_message>
finish tr9-1 static search
</commit_message>
<xml_diff>
--- a/HomeWork/实验9.docx
+++ b/HomeWork/实验9.docx
@@ -12,10 +12,10 @@
           <w14:ligatures w14:val="standardContextual"/>
         </w:rPr>
         <w:drawing>
-          <wp:inline distT="0" distB="0" distL="0" distR="0" wp14:anchorId="34A4A40F" wp14:editId="2B63C608">
-            <wp:extent cx="5274310" cy="1855470"/>
-            <wp:effectExtent l="0" t="0" r="2540" b="0"/>
-            <wp:docPr id="1908826388" name="图片 1"/>
+          <wp:inline distT="0" distB="0" distL="0" distR="0" wp14:anchorId="42D0B6A6" wp14:editId="5BFBE15C">
+            <wp:extent cx="4140413" cy="4813547"/>
+            <wp:effectExtent l="0" t="0" r="0" b="6350"/>
+            <wp:docPr id="1669819260" name="图片 1"/>
             <wp:cNvGraphicFramePr>
               <a:graphicFrameLocks xmlns:a="http://schemas.openxmlformats.org/drawingml/2006/main" noChangeAspect="1"/>
             </wp:cNvGraphicFramePr>
@@ -23,7 +23,7 @@
               <a:graphicData uri="http://schemas.openxmlformats.org/drawingml/2006/picture">
                 <pic:pic xmlns:pic="http://schemas.openxmlformats.org/drawingml/2006/picture">
                   <pic:nvPicPr>
-                    <pic:cNvPr id="1908826388" name=""/>
+                    <pic:cNvPr id="1669819260" name=""/>
                     <pic:cNvPicPr/>
                   </pic:nvPicPr>
                   <pic:blipFill>
@@ -35,7 +35,7 @@
                   <pic:spPr>
                     <a:xfrm>
                       <a:off x="0" y="0"/>
-                      <a:ext cx="5274310" cy="1855470"/>
+                      <a:ext cx="4140413" cy="4813547"/>
                     </a:xfrm>
                     <a:prstGeom prst="rect">
                       <a:avLst/>

</xml_diff>